<commit_message>
Feature Selection comparison with ML algorithm
</commit_message>
<xml_diff>
--- a/Final_Analysis_Report_FS_09/Feature_Selection_09-Applied_Machine_learning.docx
+++ b/Final_Analysis_Report_FS_09/Feature_Selection_09-Applied_Machine_learning.docx
@@ -420,60 +420,6 @@
           <w:szCs w:val="28"/>
         </w:rPr>
       </w:pPr>
-      <w:r>
-        <w:rPr>
-          <w:rStyle w:val="BookTitle"/>
-          <w:rFonts w:ascii="Times New Roman" w:hAnsi="Times New Roman" w:cs="Times New Roman"/>
-          <w:i w:val="0"/>
-          <w:sz w:val="28"/>
-          <w:szCs w:val="28"/>
-        </w:rPr>
-        <w:t xml:space="preserve">Dr. </w:t>
-      </w:r>
-      <w:proofErr w:type="spellStart"/>
-      <w:r>
-        <w:rPr>
-          <w:rStyle w:val="BookTitle"/>
-          <w:rFonts w:ascii="Times New Roman" w:hAnsi="Times New Roman" w:cs="Times New Roman"/>
-          <w:i w:val="0"/>
-          <w:sz w:val="28"/>
-          <w:szCs w:val="28"/>
-        </w:rPr>
-        <w:t>Roozbeh</w:t>
-      </w:r>
-      <w:proofErr w:type="spellEnd"/>
-      <w:r>
-        <w:rPr>
-          <w:rStyle w:val="BookTitle"/>
-          <w:rFonts w:ascii="Times New Roman" w:hAnsi="Times New Roman" w:cs="Times New Roman"/>
-          <w:i w:val="0"/>
-          <w:sz w:val="28"/>
-          <w:szCs w:val="28"/>
-        </w:rPr>
-        <w:t xml:space="preserve"> </w:t>
-      </w:r>
-      <w:proofErr w:type="spellStart"/>
-      <w:r>
-        <w:rPr>
-          <w:rStyle w:val="BookTitle"/>
-          <w:rFonts w:ascii="Times New Roman" w:hAnsi="Times New Roman" w:cs="Times New Roman"/>
-          <w:i w:val="0"/>
-          <w:sz w:val="28"/>
-          <w:szCs w:val="28"/>
-        </w:rPr>
-        <w:t>Razavi</w:t>
-      </w:r>
-      <w:proofErr w:type="spellEnd"/>
-      <w:r>
-        <w:rPr>
-          <w:rStyle w:val="BookTitle"/>
-          <w:rFonts w:ascii="Times New Roman" w:hAnsi="Times New Roman" w:cs="Times New Roman"/>
-          <w:i w:val="0"/>
-          <w:sz w:val="28"/>
-          <w:szCs w:val="28"/>
-        </w:rPr>
-        <w:t xml:space="preserve"> Far</w:t>
-      </w:r>
     </w:p>
     <w:p>
       <w:pPr>
@@ -938,7 +884,25 @@
           <w:sz w:val="24"/>
           <w:szCs w:val="23"/>
         </w:rPr>
-        <w:t xml:space="preserve">Classifier, Feature Selection, Parameter Tuning,  Decision Tree, Support Vector machines, Hyper Parameter, Recurrent Neural Network, Naïve Bayes classifier, Machine Learning, F1 Score, confusion Matrix, MATLAB, </w:t>
+        <w:t xml:space="preserve">Classifier, Feature Selection, Parameter </w:t>
+      </w:r>
+      <w:proofErr w:type="gramStart"/>
+      <w:r>
+        <w:rPr>
+          <w:rFonts w:ascii="Times New Roman" w:hAnsi="Times New Roman" w:cs="Times New Roman"/>
+          <w:sz w:val="24"/>
+          <w:szCs w:val="23"/>
+        </w:rPr>
+        <w:t>Tuning,  Decision</w:t>
+      </w:r>
+      <w:proofErr w:type="gramEnd"/>
+      <w:r>
+        <w:rPr>
+          <w:rFonts w:ascii="Times New Roman" w:hAnsi="Times New Roman" w:cs="Times New Roman"/>
+          <w:sz w:val="24"/>
+          <w:szCs w:val="23"/>
+        </w:rPr>
+        <w:t xml:space="preserve"> Tree, Support Vector machines, Hyper Parameter, Recurrent Neural Network, Naïve Bayes classifier, Machine Learning, F1 Score, confusion Matrix, MATLAB, </w:t>
       </w:r>
       <w:proofErr w:type="spellStart"/>
       <w:r>
@@ -1467,6 +1431,7 @@
         </w:rPr>
         <w:t xml:space="preserve">with respect to </w:t>
       </w:r>
+      <w:proofErr w:type="gramStart"/>
       <w:r>
         <w:rPr>
           <w:rFonts w:ascii="Times New Roman" w:hAnsi="Times New Roman" w:cs="Times New Roman"/>
@@ -1481,7 +1446,16 @@
           <w:sz w:val="24"/>
           <w:szCs w:val="24"/>
         </w:rPr>
-        <w:t>number of features.</w:t>
+        <w:t>number of</w:t>
+      </w:r>
+      <w:proofErr w:type="gramEnd"/>
+      <w:r>
+        <w:rPr>
+          <w:rFonts w:ascii="Times New Roman" w:hAnsi="Times New Roman" w:cs="Times New Roman"/>
+          <w:sz w:val="24"/>
+          <w:szCs w:val="24"/>
+        </w:rPr>
+        <w:t xml:space="preserve"> features.</w:t>
       </w:r>
     </w:p>
     <w:p>
@@ -2036,6 +2010,7 @@
         </w:rPr>
         <w:t xml:space="preserve">assumption that features selected are independent. There </w:t>
       </w:r>
+      <w:proofErr w:type="gramStart"/>
       <w:r>
         <w:rPr>
           <w:rFonts w:ascii="Times New Roman" w:hAnsi="Times New Roman" w:cs="Times New Roman"/>
@@ -2044,6 +2019,7 @@
         </w:rPr>
         <w:t>is</w:t>
       </w:r>
+      <w:proofErr w:type="gramEnd"/>
       <w:r>
         <w:rPr>
           <w:rFonts w:ascii="Times New Roman" w:hAnsi="Times New Roman" w:cs="Times New Roman"/>
@@ -2960,7 +2936,25 @@
           <w:sz w:val="24"/>
           <w:szCs w:val="24"/>
         </w:rPr>
-        <w:t xml:space="preserve"> we need to clean it, The first observation of the given dataset of Gear family contain</w:t>
+        <w:t xml:space="preserve"> we need to clean it, </w:t>
+      </w:r>
+      <w:proofErr w:type="gramStart"/>
+      <w:r>
+        <w:rPr>
+          <w:rFonts w:ascii="Times New Roman" w:hAnsi="Times New Roman" w:cs="Times New Roman"/>
+          <w:sz w:val="24"/>
+          <w:szCs w:val="24"/>
+        </w:rPr>
+        <w:t>The</w:t>
+      </w:r>
+      <w:proofErr w:type="gramEnd"/>
+      <w:r>
+        <w:rPr>
+          <w:rFonts w:ascii="Times New Roman" w:hAnsi="Times New Roman" w:cs="Times New Roman"/>
+          <w:sz w:val="24"/>
+          <w:szCs w:val="24"/>
+        </w:rPr>
+        <w:t xml:space="preserve"> first observation of the given dataset of Gear family contain</w:t>
       </w:r>
       <w:r>
         <w:rPr>
@@ -3000,7 +2994,25 @@
           <w:sz w:val="24"/>
           <w:szCs w:val="24"/>
         </w:rPr>
-        <w:t>First, We need to clean our data by removing the zeros from the dataset. Because that zero shows the missing data fill with zero value to create the regular matrix to procced the data.</w:t>
+        <w:t xml:space="preserve">First, </w:t>
+      </w:r>
+      <w:proofErr w:type="gramStart"/>
+      <w:r>
+        <w:rPr>
+          <w:rFonts w:ascii="Times New Roman" w:hAnsi="Times New Roman" w:cs="Times New Roman"/>
+          <w:sz w:val="24"/>
+          <w:szCs w:val="24"/>
+        </w:rPr>
+        <w:t>We</w:t>
+      </w:r>
+      <w:proofErr w:type="gramEnd"/>
+      <w:r>
+        <w:rPr>
+          <w:rFonts w:ascii="Times New Roman" w:hAnsi="Times New Roman" w:cs="Times New Roman"/>
+          <w:sz w:val="24"/>
+          <w:szCs w:val="24"/>
+        </w:rPr>
+        <w:t xml:space="preserve"> need to clean our data by removing the zeros from the dataset. Because that zero shows the missing data fill with zero value to create the regular matrix to procced the data.</w:t>
       </w:r>
     </w:p>
     <w:p>
@@ -3346,7 +3358,25 @@
           <w:sz w:val="24"/>
           <w:szCs w:val="24"/>
         </w:rPr>
-        <w:t xml:space="preserve">In all classifiers (SVM, Decision Tree, RNN, and NBC ) we use randomization and shuffling of sets in 9:1 ratio. For better value of </w:t>
+        <w:t xml:space="preserve">In all classifiers (SVM, Decision Tree, RNN, and </w:t>
+      </w:r>
+      <w:proofErr w:type="gramStart"/>
+      <w:r>
+        <w:rPr>
+          <w:rFonts w:ascii="Times New Roman" w:hAnsi="Times New Roman" w:cs="Times New Roman"/>
+          <w:sz w:val="24"/>
+          <w:szCs w:val="24"/>
+        </w:rPr>
+        <w:t>NBC )</w:t>
+      </w:r>
+      <w:proofErr w:type="gramEnd"/>
+      <w:r>
+        <w:rPr>
+          <w:rFonts w:ascii="Times New Roman" w:hAnsi="Times New Roman" w:cs="Times New Roman"/>
+          <w:sz w:val="24"/>
+          <w:szCs w:val="24"/>
+        </w:rPr>
+        <w:t xml:space="preserve"> we use randomization and shuffling of sets in 9:1 ratio. For better value of </w:t>
       </w:r>
       <w:r>
         <w:rPr>
@@ -3638,7 +3668,25 @@
           <w:sz w:val="24"/>
           <w:szCs w:val="24"/>
         </w:rPr>
-        <w:t xml:space="preserve">source environment of python based machine learning. </w:t>
+        <w:t xml:space="preserve">source environment of </w:t>
+      </w:r>
+      <w:proofErr w:type="gramStart"/>
+      <w:r>
+        <w:rPr>
+          <w:rFonts w:ascii="Times New Roman" w:hAnsi="Times New Roman" w:cs="Times New Roman"/>
+          <w:sz w:val="24"/>
+          <w:szCs w:val="24"/>
+        </w:rPr>
+        <w:t>python based</w:t>
+      </w:r>
+      <w:proofErr w:type="gramEnd"/>
+      <w:r>
+        <w:rPr>
+          <w:rFonts w:ascii="Times New Roman" w:hAnsi="Times New Roman" w:cs="Times New Roman"/>
+          <w:sz w:val="24"/>
+          <w:szCs w:val="24"/>
+        </w:rPr>
+        <w:t xml:space="preserve"> machine learning. </w:t>
       </w:r>
     </w:p>
     <w:p>
@@ -3851,7 +3899,21 @@
         <w:rPr>
           <w:color w:val="24292E"/>
         </w:rPr>
-        <w:t xml:space="preserve"> we can get the accuracy for 10  fold between the (train, test) and (train, validation) set.</w:t>
+        <w:t xml:space="preserve"> we can get the accuracy for </w:t>
+      </w:r>
+      <w:proofErr w:type="gramStart"/>
+      <w:r>
+        <w:rPr>
+          <w:color w:val="24292E"/>
+        </w:rPr>
+        <w:t>10  fold</w:t>
+      </w:r>
+      <w:proofErr w:type="gramEnd"/>
+      <w:r>
+        <w:rPr>
+          <w:color w:val="24292E"/>
+        </w:rPr>
+        <w:t xml:space="preserve"> between the (train, test) and (train, validation) set.</w:t>
       </w:r>
     </w:p>
     <w:p>
@@ -4567,6 +4629,7 @@
         </w:rPr>
         <w:t xml:space="preserve"> </w:t>
       </w:r>
+      <w:proofErr w:type="gramStart"/>
       <w:r>
         <w:rPr>
           <w:rFonts w:ascii="Times New Roman" w:hAnsi="Times New Roman" w:cs="Times New Roman"/>
@@ -4574,6 +4637,7 @@
         </w:rPr>
         <w:t>SVC(</w:t>
       </w:r>
+      <w:proofErr w:type="gramEnd"/>
       <w:r>
         <w:rPr>
           <w:rFonts w:ascii="Times New Roman" w:hAnsi="Times New Roman" w:cs="Times New Roman"/>
@@ -4835,6 +4899,7 @@
         <w:t xml:space="preserve"> </w:t>
       </w:r>
       <w:proofErr w:type="spellStart"/>
+      <w:proofErr w:type="gramStart"/>
       <w:r>
         <w:rPr>
           <w:rStyle w:val="n"/>
@@ -4853,6 +4918,7 @@
         <w:t>(</w:t>
       </w:r>
       <w:proofErr w:type="spellStart"/>
+      <w:proofErr w:type="gramEnd"/>
       <w:r>
         <w:rPr>
           <w:rStyle w:val="n"/>
@@ -4991,7 +5057,27 @@
           <w:sz w:val="28"/>
           <w:szCs w:val="24"/>
         </w:rPr>
-        <w:t xml:space="preserve"> give separation of data, more depth give increment in the accuracy up to some strength, the </w:t>
+        <w:t xml:space="preserve"> </w:t>
+      </w:r>
+      <w:proofErr w:type="gramStart"/>
+      <w:r>
+        <w:rPr>
+          <w:rFonts w:ascii="Times New Roman" w:hAnsi="Times New Roman" w:cs="Times New Roman"/>
+          <w:bCs/>
+          <w:sz w:val="28"/>
+          <w:szCs w:val="24"/>
+        </w:rPr>
+        <w:t>give</w:t>
+      </w:r>
+      <w:proofErr w:type="gramEnd"/>
+      <w:r>
+        <w:rPr>
+          <w:rFonts w:ascii="Times New Roman" w:hAnsi="Times New Roman" w:cs="Times New Roman"/>
+          <w:bCs/>
+          <w:sz w:val="28"/>
+          <w:szCs w:val="24"/>
+        </w:rPr>
+        <w:t xml:space="preserve"> separation of data, more depth give increment in the accuracy up to some strength, the </w:t>
       </w:r>
       <w:r>
         <w:rPr>
@@ -5238,6 +5324,7 @@
         </w:rPr>
         <w:t xml:space="preserve"> library, and other step wise model sequence like Sequential, </w:t>
       </w:r>
+      <w:proofErr w:type="gramStart"/>
       <w:r>
         <w:rPr>
           <w:rFonts w:ascii="Times New Roman" w:hAnsi="Times New Roman" w:cs="Times New Roman"/>
@@ -5254,7 +5341,17 @@
           <w:sz w:val="28"/>
           <w:szCs w:val="24"/>
         </w:rPr>
-        <w:t xml:space="preserve">, </w:t>
+        <w:t>,</w:t>
+      </w:r>
+      <w:proofErr w:type="gramEnd"/>
+      <w:r>
+        <w:rPr>
+          <w:rFonts w:ascii="Times New Roman" w:hAnsi="Times New Roman" w:cs="Times New Roman"/>
+          <w:bCs/>
+          <w:sz w:val="28"/>
+          <w:szCs w:val="24"/>
+        </w:rPr>
+        <w:t xml:space="preserve"> </w:t>
       </w:r>
       <w:r>
         <w:rPr>
@@ -5365,7 +5462,27 @@
           <w:sz w:val="28"/>
           <w:szCs w:val="24"/>
         </w:rPr>
-        <w:t>Beside all of these our output also depend up on the features remain after cleaning, the outliers in the dataset and random K-fold choose by the programs.</w:t>
+        <w:t xml:space="preserve">Beside all of these our output also </w:t>
+      </w:r>
+      <w:proofErr w:type="gramStart"/>
+      <w:r>
+        <w:rPr>
+          <w:rFonts w:ascii="Times New Roman" w:hAnsi="Times New Roman" w:cs="Times New Roman"/>
+          <w:bCs/>
+          <w:sz w:val="28"/>
+          <w:szCs w:val="24"/>
+        </w:rPr>
+        <w:t>depend</w:t>
+      </w:r>
+      <w:proofErr w:type="gramEnd"/>
+      <w:r>
+        <w:rPr>
+          <w:rFonts w:ascii="Times New Roman" w:hAnsi="Times New Roman" w:cs="Times New Roman"/>
+          <w:bCs/>
+          <w:sz w:val="28"/>
+          <w:szCs w:val="24"/>
+        </w:rPr>
+        <w:t xml:space="preserve"> up on the features remain after cleaning, the outliers in the dataset and random K-fold choose by the programs.</w:t>
       </w:r>
     </w:p>
     <w:p>
@@ -5456,6 +5573,7 @@
           <w:u w:val="single"/>
         </w:rPr>
       </w:pPr>
+      <w:proofErr w:type="gramStart"/>
       <w:r>
         <w:rPr>
           <w:rFonts w:ascii="Times New Roman" w:hAnsi="Times New Roman" w:cs="Times New Roman"/>
@@ -5464,7 +5582,18 @@
           <w:szCs w:val="24"/>
           <w:u w:val="single"/>
         </w:rPr>
-        <w:t>UDFS  (Unsupervised Discriminative Feature Selection.)</w:t>
+        <w:t>UDFS  (</w:t>
+      </w:r>
+      <w:proofErr w:type="gramEnd"/>
+      <w:r>
+        <w:rPr>
+          <w:rFonts w:ascii="Times New Roman" w:hAnsi="Times New Roman" w:cs="Times New Roman"/>
+          <w:b/>
+          <w:sz w:val="24"/>
+          <w:szCs w:val="24"/>
+          <w:u w:val="single"/>
+        </w:rPr>
+        <w:t>Unsupervised Discriminative Feature Selection.)</w:t>
       </w:r>
     </w:p>
     <w:p>
@@ -5534,9 +5663,20 @@
           <w:szCs w:val="24"/>
           <w:lang w:val="en-CA" w:bidi="gu-IN"/>
         </w:rPr>
-        <w:t>Bi = ( ˜</w:t>
+        <w:t xml:space="preserve">Bi = </w:t>
+      </w:r>
+      <w:proofErr w:type="gramStart"/>
+      <w:r>
+        <w:rPr>
+          <w:rFonts w:ascii="Times New Roman" w:hAnsi="Times New Roman" w:cs="Times New Roman"/>
+          <w:sz w:val="24"/>
+          <w:szCs w:val="24"/>
+          <w:lang w:val="en-CA" w:bidi="gu-IN"/>
+        </w:rPr>
+        <w:t>( ˜</w:t>
       </w:r>
       <w:proofErr w:type="spellStart"/>
+      <w:proofErr w:type="gramEnd"/>
       <w:r>
         <w:rPr>
           <w:rFonts w:ascii="Times New Roman" w:hAnsi="Times New Roman" w:cs="Times New Roman"/>
@@ -5602,8 +5742,19 @@
           <w:szCs w:val="24"/>
           <w:lang w:val="en-CA" w:bidi="gu-IN"/>
         </w:rPr>
-        <w:t>Mi = SiHk+1BiHk+1STi ;</w:t>
-      </w:r>
+        <w:t>Mi = SiHk+1BiHk+1</w:t>
+      </w:r>
+      <w:proofErr w:type="gramStart"/>
+      <w:r>
+        <w:rPr>
+          <w:rFonts w:ascii="Times New Roman" w:hAnsi="Times New Roman" w:cs="Times New Roman"/>
+          <w:sz w:val="24"/>
+          <w:szCs w:val="24"/>
+          <w:lang w:val="en-CA" w:bidi="gu-IN"/>
+        </w:rPr>
+        <w:t>STi ;</w:t>
+      </w:r>
+      <w:proofErr w:type="gramEnd"/>
     </w:p>
     <w:p>
       <w:pPr>
@@ -5668,8 +5819,19 @@
           <w:szCs w:val="24"/>
           <w:lang w:val="en-CA" w:bidi="gu-IN"/>
         </w:rPr>
-        <w:t>=1MiXT ;</w:t>
-      </w:r>
+        <w:t>=1</w:t>
+      </w:r>
+      <w:proofErr w:type="gramStart"/>
+      <w:r>
+        <w:rPr>
+          <w:rFonts w:ascii="Times New Roman" w:hAnsi="Times New Roman" w:cs="Times New Roman"/>
+          <w:sz w:val="24"/>
+          <w:szCs w:val="24"/>
+          <w:lang w:val="en-CA" w:bidi="gu-IN"/>
+        </w:rPr>
+        <w:t>MiXT ;</w:t>
+      </w:r>
+      <w:proofErr w:type="gramEnd"/>
     </w:p>
     <w:p>
       <w:pPr>
@@ -6205,7 +6367,33 @@
           <w:u w:val="single"/>
           <w:lang w:val="en-CA" w:bidi="gu-IN"/>
         </w:rPr>
-        <w:t>LLCFS ( Feature selection for local learning-based clustering algorithm.)</w:t>
+        <w:t xml:space="preserve">LLCFS </w:t>
+      </w:r>
+      <w:proofErr w:type="gramStart"/>
+      <w:r>
+        <w:rPr>
+          <w:rFonts w:ascii="Times New Roman" w:hAnsi="Times New Roman" w:cs="Times New Roman"/>
+          <w:b/>
+          <w:bCs/>
+          <w:sz w:val="24"/>
+          <w:szCs w:val="24"/>
+          <w:u w:val="single"/>
+          <w:lang w:val="en-CA" w:bidi="gu-IN"/>
+        </w:rPr>
+        <w:t>( Feature</w:t>
+      </w:r>
+      <w:proofErr w:type="gramEnd"/>
+      <w:r>
+        <w:rPr>
+          <w:rFonts w:ascii="Times New Roman" w:hAnsi="Times New Roman" w:cs="Times New Roman"/>
+          <w:b/>
+          <w:bCs/>
+          <w:sz w:val="24"/>
+          <w:szCs w:val="24"/>
+          <w:u w:val="single"/>
+          <w:lang w:val="en-CA" w:bidi="gu-IN"/>
+        </w:rPr>
+        <w:t xml:space="preserve"> selection for local learning-based clustering algorithm.)</w:t>
       </w:r>
     </w:p>
     <w:p>
@@ -6376,7 +6564,27 @@
           <w:szCs w:val="24"/>
           <w:lang w:val="en-CA" w:bidi="gu-IN"/>
         </w:rPr>
-        <w:t>Initialize _l ¼ 1d , for l ¼ 1; . . . ; d;</w:t>
+        <w:t>Initialize _l ¼ 1</w:t>
+      </w:r>
+      <w:proofErr w:type="gramStart"/>
+      <w:r>
+        <w:rPr>
+          <w:rFonts w:ascii="Times New Roman" w:hAnsi="Times New Roman" w:cs="Times New Roman"/>
+          <w:sz w:val="24"/>
+          <w:szCs w:val="24"/>
+          <w:lang w:val="en-CA" w:bidi="gu-IN"/>
+        </w:rPr>
+        <w:t>d ,</w:t>
+      </w:r>
+      <w:proofErr w:type="gramEnd"/>
+      <w:r>
+        <w:rPr>
+          <w:rFonts w:ascii="Times New Roman" w:hAnsi="Times New Roman" w:cs="Times New Roman"/>
+          <w:sz w:val="24"/>
+          <w:szCs w:val="24"/>
+          <w:lang w:val="en-CA" w:bidi="gu-IN"/>
+        </w:rPr>
+        <w:t xml:space="preserve"> for l ¼ 1; . . . ; d;</w:t>
       </w:r>
     </w:p>
     <w:p>
@@ -6513,7 +6721,27 @@
           <w:szCs w:val="24"/>
           <w:lang w:val="en-CA" w:bidi="gu-IN"/>
         </w:rPr>
-        <w:t>Construct the matrix M in  with _</w:t>
+        <w:t xml:space="preserve">Construct the matrix M </w:t>
+      </w:r>
+      <w:proofErr w:type="gramStart"/>
+      <w:r>
+        <w:rPr>
+          <w:rFonts w:ascii="Times New Roman" w:hAnsi="Times New Roman" w:cs="Times New Roman"/>
+          <w:sz w:val="24"/>
+          <w:szCs w:val="24"/>
+          <w:lang w:val="en-CA" w:bidi="gu-IN"/>
+        </w:rPr>
+        <w:t>in  with</w:t>
+      </w:r>
+      <w:proofErr w:type="gramEnd"/>
+      <w:r>
+        <w:rPr>
+          <w:rFonts w:ascii="Times New Roman" w:hAnsi="Times New Roman" w:cs="Times New Roman"/>
+          <w:sz w:val="24"/>
+          <w:szCs w:val="24"/>
+          <w:lang w:val="en-CA" w:bidi="gu-IN"/>
+        </w:rPr>
+        <w:t xml:space="preserve"> _</w:t>
       </w:r>
       <w:proofErr w:type="spellStart"/>
       <w:r>
@@ -6612,7 +6840,26 @@
           <w:lang w:val="en-CA" w:bidi="gu-IN"/>
         </w:rPr>
         <w:tab/>
-        <w:t>i ; 8i; c  and update it for next epoch);</w:t>
+      </w:r>
+      <w:proofErr w:type="gramStart"/>
+      <w:r>
+        <w:rPr>
+          <w:rFonts w:ascii="Times New Roman" w:hAnsi="Times New Roman" w:cs="Times New Roman"/>
+          <w:sz w:val="24"/>
+          <w:szCs w:val="24"/>
+          <w:lang w:val="en-CA" w:bidi="gu-IN"/>
+        </w:rPr>
+        <w:t>i ;</w:t>
+      </w:r>
+      <w:proofErr w:type="gramEnd"/>
+      <w:r>
+        <w:rPr>
+          <w:rFonts w:ascii="Times New Roman" w:hAnsi="Times New Roman" w:cs="Times New Roman"/>
+          <w:sz w:val="24"/>
+          <w:szCs w:val="24"/>
+          <w:lang w:val="en-CA" w:bidi="gu-IN"/>
+        </w:rPr>
+        <w:t xml:space="preserve"> 8i; c  and update it for next epoch);</w:t>
       </w:r>
     </w:p>
     <w:p>
@@ -6775,7 +7022,27 @@
           <w:szCs w:val="24"/>
           <w:lang w:bidi="gu-IN"/>
         </w:rPr>
-        <w:t>CFS is an algorithm using  a feature evaluation formula based on ideas from test theory that provides an operational definition of this hypothesis with an appropriate correlation measure and a heuristic search strategy</w:t>
+        <w:t xml:space="preserve">CFS is an algorithm </w:t>
+      </w:r>
+      <w:proofErr w:type="gramStart"/>
+      <w:r>
+        <w:rPr>
+          <w:rFonts w:ascii="Times New Roman" w:hAnsi="Times New Roman" w:cs="Times New Roman"/>
+          <w:sz w:val="24"/>
+          <w:szCs w:val="24"/>
+          <w:lang w:bidi="gu-IN"/>
+        </w:rPr>
+        <w:t>using  a</w:t>
+      </w:r>
+      <w:proofErr w:type="gramEnd"/>
+      <w:r>
+        <w:rPr>
+          <w:rFonts w:ascii="Times New Roman" w:hAnsi="Times New Roman" w:cs="Times New Roman"/>
+          <w:sz w:val="24"/>
+          <w:szCs w:val="24"/>
+          <w:lang w:bidi="gu-IN"/>
+        </w:rPr>
+        <w:t xml:space="preserve"> feature evaluation formula based on ideas from test theory that provides an operational definition of this hypothesis with an appropriate correlation measure and a heuristic search strategy</w:t>
       </w:r>
       <w:r>
         <w:rPr>
@@ -6870,7 +7137,25 @@
           <w:bCs/>
           <w:sz w:val="24"/>
         </w:rPr>
-        <w:t>On the base of following merits it find the correlation between the set and returns the feature which highly correlate with the dataset.</w:t>
+        <w:t xml:space="preserve">On the base of following </w:t>
+      </w:r>
+      <w:proofErr w:type="gramStart"/>
+      <w:r>
+        <w:rPr>
+          <w:rFonts w:ascii="Times New Roman" w:hAnsi="Times New Roman" w:cs="Times New Roman"/>
+          <w:bCs/>
+          <w:sz w:val="24"/>
+        </w:rPr>
+        <w:t>merits</w:t>
+      </w:r>
+      <w:proofErr w:type="gramEnd"/>
+      <w:r>
+        <w:rPr>
+          <w:rFonts w:ascii="Times New Roman" w:hAnsi="Times New Roman" w:cs="Times New Roman"/>
+          <w:bCs/>
+          <w:sz w:val="24"/>
+        </w:rPr>
+        <w:t xml:space="preserve"> it find the correlation between the set and returns the feature which highly correlate with the dataset.</w:t>
       </w:r>
     </w:p>
     <w:p>
@@ -7095,7 +7380,27 @@
           <w:sz w:val="28"/>
           <w:szCs w:val="24"/>
         </w:rPr>
-        <w:t>Call the library require according to classifier (SVM,DT,RNN,NBS)</w:t>
+        <w:t>Call the library require according to classifier (</w:t>
+      </w:r>
+      <w:proofErr w:type="gramStart"/>
+      <w:r>
+        <w:rPr>
+          <w:rFonts w:ascii="Times New Roman" w:hAnsi="Times New Roman" w:cs="Times New Roman"/>
+          <w:bCs/>
+          <w:sz w:val="28"/>
+          <w:szCs w:val="24"/>
+        </w:rPr>
+        <w:t>SVM,DT</w:t>
+      </w:r>
+      <w:proofErr w:type="gramEnd"/>
+      <w:r>
+        <w:rPr>
+          <w:rFonts w:ascii="Times New Roman" w:hAnsi="Times New Roman" w:cs="Times New Roman"/>
+          <w:bCs/>
+          <w:sz w:val="28"/>
+          <w:szCs w:val="24"/>
+        </w:rPr>
+        <w:t>,RNN,NBS)</w:t>
       </w:r>
     </w:p>
     <w:p>
@@ -7271,7 +7576,27 @@
           <w:sz w:val="28"/>
           <w:szCs w:val="24"/>
         </w:rPr>
-        <w:t>f1 score between the ( train, test) and (</w:t>
+        <w:t xml:space="preserve">f1 score between the </w:t>
+      </w:r>
+      <w:proofErr w:type="gramStart"/>
+      <w:r>
+        <w:rPr>
+          <w:rFonts w:ascii="Times New Roman" w:hAnsi="Times New Roman" w:cs="Times New Roman"/>
+          <w:bCs/>
+          <w:sz w:val="28"/>
+          <w:szCs w:val="24"/>
+        </w:rPr>
+        <w:t>( train</w:t>
+      </w:r>
+      <w:proofErr w:type="gramEnd"/>
+      <w:r>
+        <w:rPr>
+          <w:rFonts w:ascii="Times New Roman" w:hAnsi="Times New Roman" w:cs="Times New Roman"/>
+          <w:bCs/>
+          <w:sz w:val="28"/>
+          <w:szCs w:val="24"/>
+        </w:rPr>
+        <w:t>, test) and (</w:t>
       </w:r>
       <w:proofErr w:type="spellStart"/>
       <w:r>
@@ -7747,7 +8072,27 @@
           <w:sz w:val="28"/>
           <w:szCs w:val="24"/>
         </w:rPr>
-        <w:t>In the data set, RNN use the fold =10 and every time it increase the accuracy because RNN is sequential classifier and every time it runs add, drop and compile operations.</w:t>
+        <w:t xml:space="preserve">In the data set, RNN use the fold =10 and every time it </w:t>
+      </w:r>
+      <w:proofErr w:type="gramStart"/>
+      <w:r>
+        <w:rPr>
+          <w:rFonts w:ascii="Times New Roman" w:hAnsi="Times New Roman" w:cs="Times New Roman"/>
+          <w:bCs/>
+          <w:sz w:val="28"/>
+          <w:szCs w:val="24"/>
+        </w:rPr>
+        <w:t>increase</w:t>
+      </w:r>
+      <w:proofErr w:type="gramEnd"/>
+      <w:r>
+        <w:rPr>
+          <w:rFonts w:ascii="Times New Roman" w:hAnsi="Times New Roman" w:cs="Times New Roman"/>
+          <w:bCs/>
+          <w:sz w:val="28"/>
+          <w:szCs w:val="24"/>
+        </w:rPr>
+        <w:t xml:space="preserve"> the accuracy because RNN is sequential classifier and every time it runs add, drop and compile operations.</w:t>
       </w:r>
     </w:p>
     <w:p>
@@ -8047,6 +8392,7 @@
           <w:szCs w:val="24"/>
         </w:rPr>
       </w:pPr>
+      <w:proofErr w:type="gramStart"/>
       <w:r>
         <w:rPr>
           <w:rFonts w:ascii="Times New Roman" w:hAnsi="Times New Roman" w:cs="Times New Roman"/>
@@ -8054,7 +8400,17 @@
           <w:sz w:val="24"/>
           <w:szCs w:val="24"/>
         </w:rPr>
-        <w:t>First we analyze the Evaluation for the Raw data without selecting any process:</w:t>
+        <w:t>First</w:t>
+      </w:r>
+      <w:proofErr w:type="gramEnd"/>
+      <w:r>
+        <w:rPr>
+          <w:rFonts w:ascii="Times New Roman" w:hAnsi="Times New Roman" w:cs="Times New Roman"/>
+          <w:bCs/>
+          <w:sz w:val="24"/>
+          <w:szCs w:val="24"/>
+        </w:rPr>
+        <w:t xml:space="preserve"> we analyze the Evaluation for the Raw data without selecting any process:</w:t>
       </w:r>
     </w:p>
     <w:tbl>
@@ -20777,7 +21133,25 @@
           <w:bCs/>
           <w:sz w:val="24"/>
         </w:rPr>
-        <w:t>The Only Advantage is the reduction of data due to Feature selection returns the important features for the measurement and its same effect on the final result.</w:t>
+        <w:t xml:space="preserve">The Only Advantage is the reduction of data due to Feature selection returns the important features for the measurement and its same effect on </w:t>
+      </w:r>
+      <w:proofErr w:type="gramStart"/>
+      <w:r>
+        <w:rPr>
+          <w:rFonts w:ascii="Times New Roman" w:hAnsi="Times New Roman" w:cs="Times New Roman"/>
+          <w:bCs/>
+          <w:sz w:val="24"/>
+        </w:rPr>
+        <w:t>the final result</w:t>
+      </w:r>
+      <w:proofErr w:type="gramEnd"/>
+      <w:r>
+        <w:rPr>
+          <w:rFonts w:ascii="Times New Roman" w:hAnsi="Times New Roman" w:cs="Times New Roman"/>
+          <w:bCs/>
+          <w:sz w:val="24"/>
+        </w:rPr>
+        <w:t>.</w:t>
       </w:r>
     </w:p>
     <w:p>
@@ -20928,6 +21302,7 @@
           <w:sz w:val="24"/>
         </w:rPr>
       </w:pPr>
+      <w:proofErr w:type="gramStart"/>
       <w:r>
         <w:rPr>
           <w:rFonts w:ascii="Times New Roman" w:hAnsi="Times New Roman" w:cs="Times New Roman"/>
@@ -20950,7 +21325,16 @@
           <w:bCs/>
           <w:sz w:val="24"/>
         </w:rPr>
-        <w:t>, Accuracy score give the error rate of the set from the original dataset and in the data visualization such data give the distance difference in scatter plotting and show how much they are far from the true value in 2D dimension.</w:t>
+        <w:t>, Accuracy</w:t>
+      </w:r>
+      <w:proofErr w:type="gramEnd"/>
+      <w:r>
+        <w:rPr>
+          <w:rFonts w:ascii="Times New Roman" w:hAnsi="Times New Roman" w:cs="Times New Roman"/>
+          <w:bCs/>
+          <w:sz w:val="24"/>
+        </w:rPr>
+        <w:t xml:space="preserve"> score give the error rate of the set from the original dataset and in the data visualization such data give the distance difference in scatter plotting and show how much they are far from the true value in 2D dimension.</w:t>
       </w:r>
     </w:p>
     <w:p>
@@ -21203,7 +21587,25 @@
           <w:sz w:val="24"/>
         </w:rPr>
         <w:lastRenderedPageBreak/>
-        <w:t>Computational Complexity of Project is depend on all Classifier and Feature selection method Individually.</w:t>
+        <w:t xml:space="preserve">Computational Complexity of Project is </w:t>
+      </w:r>
+      <w:proofErr w:type="gramStart"/>
+      <w:r>
+        <w:rPr>
+          <w:rFonts w:ascii="Times New Roman" w:hAnsi="Times New Roman" w:cs="Times New Roman"/>
+          <w:bCs/>
+          <w:sz w:val="24"/>
+        </w:rPr>
+        <w:t>depend</w:t>
+      </w:r>
+      <w:proofErr w:type="gramEnd"/>
+      <w:r>
+        <w:rPr>
+          <w:rFonts w:ascii="Times New Roman" w:hAnsi="Times New Roman" w:cs="Times New Roman"/>
+          <w:bCs/>
+          <w:sz w:val="24"/>
+        </w:rPr>
+        <w:t xml:space="preserve"> on all Classifier and Feature selection method Individually.</w:t>
       </w:r>
     </w:p>
     <w:p>
@@ -21309,7 +21711,29 @@
           <w:szCs w:val="24"/>
           <w:lang w:val="en-CA"/>
         </w:rPr>
-        <w:t>= Closest distance form the another point.</w:t>
+        <w:t xml:space="preserve">= Closest distance form </w:t>
+      </w:r>
+      <w:proofErr w:type="gramStart"/>
+      <w:r>
+        <w:rPr>
+          <w:rFonts w:ascii="Times New Roman" w:hAnsi="Times New Roman" w:cs="Times New Roman"/>
+          <w:bCs/>
+          <w:sz w:val="24"/>
+          <w:szCs w:val="24"/>
+          <w:lang w:val="en-CA"/>
+        </w:rPr>
+        <w:t>the another</w:t>
+      </w:r>
+      <w:proofErr w:type="gramEnd"/>
+      <w:r>
+        <w:rPr>
+          <w:rFonts w:ascii="Times New Roman" w:hAnsi="Times New Roman" w:cs="Times New Roman"/>
+          <w:bCs/>
+          <w:sz w:val="24"/>
+          <w:szCs w:val="24"/>
+          <w:lang w:val="en-CA"/>
+        </w:rPr>
+        <w:t xml:space="preserve"> point.</w:t>
       </w:r>
     </w:p>
     <w:p>
@@ -33492,7 +33916,7 @@
 </file>
 
 <file path=customXml/itemProps1.xml><?xml version="1.0" encoding="utf-8"?>
-<ds:datastoreItem xmlns:ds="http://schemas.openxmlformats.org/officeDocument/2006/customXml" ds:itemID="{383639D3-86E4-412C-94A2-338A678AE416}">
+<ds:datastoreItem xmlns:ds="http://schemas.openxmlformats.org/officeDocument/2006/customXml" ds:itemID="{987D4523-FA75-4602-8BA6-8709D06AB92B}">
   <ds:schemaRefs>
     <ds:schemaRef ds:uri="http://schemas.openxmlformats.org/officeDocument/2006/bibliography"/>
   </ds:schemaRefs>

</xml_diff>